<commit_message>
Partie Elaboration Shield Raspberry
à Mettre à jour par la suite
</commit_message>
<xml_diff>
--- a/Documentation Hardware/RFM95 - Axel.docx
+++ b/Documentation Hardware/RFM95 - Axel.docx
@@ -25,7 +25,7 @@
         </w:numPr>
       </w:pPr>
       <w:r>
-        <w:t>Oui </w:t>
+        <w:t>Non</w:t>
       </w:r>
     </w:p>
     <w:p/>
@@ -43,16 +43,11 @@
         <w:t xml:space="preserve"> RFM 95 868 MHz</w:t>
       </w:r>
       <w:r>
-        <w:t xml:space="preserve">, on a </w:t>
-      </w:r>
-      <w:proofErr w:type="gramStart"/>
-      <w:r>
-        <w:t xml:space="preserve">besoin </w:t>
-      </w:r>
-      <w:r>
-        <w:t> :</w:t>
-      </w:r>
-      <w:proofErr w:type="gramEnd"/>
+        <w:t xml:space="preserve">, on a besoin </w:t>
+      </w:r>
+      <w:r>
+        <w:t>:</w:t>
+      </w:r>
     </w:p>
     <w:p>
       <w:pPr>
@@ -149,40 +144,24 @@
           <w:rFonts w:eastAsiaTheme="minorEastAsia"/>
         </w:rPr>
       </w:pPr>
-      <w:proofErr w:type="gramStart"/>
-      <w:r>
-        <w:rPr>
-          <w:rFonts w:eastAsiaTheme="minorEastAsia"/>
-        </w:rPr>
-        <w:t>c</w:t>
-      </w:r>
-      <w:proofErr w:type="gramEnd"/>
-      <w:r>
-        <w:rPr>
-          <w:rFonts w:eastAsiaTheme="minorEastAsia"/>
-        </w:rPr>
-        <w:t xml:space="preserve"> = vitesse de l’onde en m</w:t>
-      </w:r>
-    </w:p>
-    <w:p>
-      <w:pPr>
-        <w:rPr>
-          <w:rFonts w:eastAsiaTheme="minorEastAsia"/>
-        </w:rPr>
-      </w:pPr>
-      <w:proofErr w:type="gramStart"/>
-      <w:r>
-        <w:rPr>
-          <w:rFonts w:eastAsiaTheme="minorEastAsia"/>
-        </w:rPr>
-        <w:t>f</w:t>
-      </w:r>
-      <w:proofErr w:type="gramEnd"/>
-      <w:r>
-        <w:rPr>
-          <w:rFonts w:eastAsiaTheme="minorEastAsia"/>
-        </w:rPr>
-        <w:t xml:space="preserve"> = fréquence en Hz</w:t>
+      <w:r>
+        <w:rPr>
+          <w:rFonts w:eastAsiaTheme="minorEastAsia"/>
+        </w:rPr>
+        <w:t>c = vitesse de l’onde en m</w:t>
+      </w:r>
+    </w:p>
+    <w:p>
+      <w:pPr>
+        <w:rPr>
+          <w:rFonts w:eastAsiaTheme="minorEastAsia"/>
+        </w:rPr>
+      </w:pPr>
+      <w:r>
+        <w:rPr>
+          <w:rFonts w:eastAsiaTheme="minorEastAsia"/>
+        </w:rPr>
+        <w:t>f = fréquence en Hz</w:t>
       </w:r>
     </w:p>
     <w:p>
@@ -227,7 +206,7 @@
           <m:fPr>
             <m:ctrlPr>
               <w:rPr>
-                <w:rFonts w:ascii="Cambria Math" w:eastAsiaTheme="minorEastAsia"/>
+                <w:rFonts w:ascii="Cambria Math" w:eastAsiaTheme="minorEastAsia" w:hAnsi="Cambria Math"/>
               </w:rPr>
             </m:ctrlPr>
           </m:fPr>
@@ -242,7 +221,7 @@
               <m:sSupPr>
                 <m:ctrlPr>
                   <w:rPr>
-                    <w:rFonts w:ascii="Cambria Math" w:eastAsiaTheme="minorEastAsia"/>
+                    <w:rFonts w:ascii="Cambria Math" w:eastAsiaTheme="minorEastAsia" w:hAnsi="Cambria Math"/>
                     <w:i/>
                   </w:rPr>
                 </m:ctrlPr>
@@ -276,7 +255,7 @@
               <m:sSupPr>
                 <m:ctrlPr>
                   <w:rPr>
-                    <w:rFonts w:ascii="Cambria Math" w:eastAsiaTheme="minorEastAsia"/>
+                    <w:rFonts w:ascii="Cambria Math" w:eastAsiaTheme="minorEastAsia" w:hAnsi="Cambria Math"/>
                     <w:i/>
                   </w:rPr>
                 </m:ctrlPr>
@@ -304,19 +283,7 @@
           <w:rPr>
             <w:rFonts w:ascii="Cambria Math" w:eastAsiaTheme="minorEastAsia"/>
           </w:rPr>
-          <m:t>=0,3456 m=345,6 mm=34,5</m:t>
-        </m:r>
-        <m:r>
-          <w:rPr>
-            <w:rFonts w:ascii="Cambria Math" w:eastAsiaTheme="minorEastAsia"/>
-          </w:rPr>
-          <m:t>6</m:t>
-        </m:r>
-        <m:r>
-          <w:rPr>
-            <w:rFonts w:ascii="Cambria Math" w:eastAsiaTheme="minorEastAsia"/>
-          </w:rPr>
-          <m:t xml:space="preserve"> cm</m:t>
+          <m:t>=0,3456 m=345,6 mm=34,56 cm</m:t>
         </m:r>
       </m:oMath>
     </w:p>
@@ -395,21 +362,7 @@
             <w:rFonts w:ascii="Cambria Math" w:eastAsiaTheme="minorEastAsia" w:hAnsi="Cambria Math"/>
             <w:highlight w:val="green"/>
           </w:rPr>
-          <m:t>l=8,6</m:t>
-        </m:r>
-        <m:r>
-          <w:rPr>
-            <w:rFonts w:ascii="Cambria Math" w:eastAsiaTheme="minorEastAsia" w:hAnsi="Cambria Math"/>
-            <w:highlight w:val="green"/>
-          </w:rPr>
-          <m:t>4</m:t>
-        </m:r>
-        <m:r>
-          <w:rPr>
-            <w:rFonts w:ascii="Cambria Math" w:eastAsiaTheme="minorEastAsia" w:hAnsi="Cambria Math"/>
-            <w:highlight w:val="green"/>
-          </w:rPr>
-          <m:t>cm</m:t>
+          <m:t>l=8,64cm</m:t>
         </m:r>
       </m:oMath>
     </w:p>
@@ -422,21 +375,68 @@
     </w:p>
     <w:p>
       <w:r>
-        <w:t xml:space="preserve">On ne fait pas de </w:t>
-      </w:r>
-      <w:proofErr w:type="spellStart"/>
-      <w:r>
-        <w:t>shield</w:t>
-      </w:r>
-      <w:proofErr w:type="spellEnd"/>
-      <w:r>
-        <w:t xml:space="preserve"> pour le RFM95.</w:t>
+        <w:t>On ne fait pas de shield pour le RFM95.</w:t>
       </w:r>
     </w:p>
     <w:p/>
     <w:p>
+      <w:r>
+        <w:t>Pins GPIO Arduino :</w:t>
+      </w:r>
       <w:bookmarkStart w:id="0" w:name="_GoBack"/>
       <w:bookmarkEnd w:id="0"/>
+    </w:p>
+    <w:p/>
+    <w:p>
+      <w:pPr>
+        <w:jc w:val="center"/>
+      </w:pPr>
+      <w:r>
+        <w:rPr>
+          <w:noProof/>
+        </w:rPr>
+        <w:drawing>
+          <wp:inline distT="0" distB="0" distL="0" distR="0">
+            <wp:extent cx="4564055" cy="4400550"/>
+            <wp:effectExtent l="0" t="0" r="8255" b="0"/>
+            <wp:docPr id="1" name="Image 1"/>
+            <wp:cNvGraphicFramePr>
+              <a:graphicFrameLocks xmlns:a="http://schemas.openxmlformats.org/drawingml/2006/main" noChangeAspect="1"/>
+            </wp:cNvGraphicFramePr>
+            <a:graphic xmlns:a="http://schemas.openxmlformats.org/drawingml/2006/main">
+              <a:graphicData uri="http://schemas.openxmlformats.org/drawingml/2006/picture">
+                <pic:pic xmlns:pic="http://schemas.openxmlformats.org/drawingml/2006/picture">
+                  <pic:nvPicPr>
+                    <pic:cNvPr id="1" name="gpiopinsv3.png"/>
+                    <pic:cNvPicPr/>
+                  </pic:nvPicPr>
+                  <pic:blipFill>
+                    <a:blip r:embed="rId5" cstate="print">
+                      <a:extLst>
+                        <a:ext uri="{28A0092B-C50C-407E-A947-70E740481C1C}">
+                          <a14:useLocalDpi xmlns:a14="http://schemas.microsoft.com/office/drawing/2010/main" val="0"/>
+                        </a:ext>
+                      </a:extLst>
+                    </a:blip>
+                    <a:stretch>
+                      <a:fillRect/>
+                    </a:stretch>
+                  </pic:blipFill>
+                  <pic:spPr>
+                    <a:xfrm>
+                      <a:off x="0" y="0"/>
+                      <a:ext cx="4565902" cy="4402331"/>
+                    </a:xfrm>
+                    <a:prstGeom prst="rect">
+                      <a:avLst/>
+                    </a:prstGeom>
+                  </pic:spPr>
+                </pic:pic>
+              </a:graphicData>
+            </a:graphic>
+          </wp:inline>
+        </w:drawing>
+      </w:r>
     </w:p>
     <w:sectPr>
       <w:pgSz w:w="11906" w:h="16838"/>

</xml_diff>